<commit_message>
Main - Atualização do Contador de Datas, quando chamar o Staff através do main, agora faz calculo das datas Staff - Correção do configurarFlatpickrs verificação de existem diarias dobradas ou meia diaria, no limparCamposStaff, inclusão da limpeza das opções de viagem. Acerto das permissões para Financeiro inserir comprovantes (refeito)
</commit_message>
<xml_diff>
--- a/uploads/Proposta/Proposta_EXPO CANNABIS_.docx
+++ b/uploads/Proposta/Proposta_EXPO CANNABIS_.docx
@@ -115,11 +115,13 @@
               <w:jc w:val="left"/>
               <w:rPr>
                 <w:szCs w:val="24"/>
+                <w:u w:val="single"/>
               </w:rPr>
             </w:pPr>
             <w:r>
               <w:rPr>
                 <w:szCs w:val="24"/>
+                <w:u w:val="single"/>
               </w:rPr>
               <w:t xml:space="preserve">CANNEXP FEIRAS  EVENTOS LTDA</w:t>
             </w:r>
@@ -169,23 +171,27 @@
               <w:jc w:val="left"/>
               <w:rPr>
                 <w:szCs w:val="24"/>
+                <w:u w:val="single"/>
               </w:rPr>
             </w:pPr>
             <w:r>
               <w:rPr>
                 <w:szCs w:val="24"/>
+                <w:u w:val="single"/>
               </w:rPr>
               <w:t xml:space="preserve">HELBER – Celular:</w:t>
             </w:r>
             <w:r>
               <w:rPr>
                 <w:szCs w:val="24"/>
+                <w:u w:val="single"/>
               </w:rPr>
               <w:t xml:space="preserve">11981228254 </w:t>
             </w:r>
             <w:r>
               <w:rPr>
                 <w:szCs w:val="24"/>
+                <w:u w:val="single"/>
               </w:rPr>
               <w:t xml:space="preserve">- </w:t>
             </w:r>
@@ -193,6 +199,7 @@
             <w:r>
               <w:rPr>
                 <w:szCs w:val="24"/>
+                <w:u w:val="single"/>
               </w:rPr>
               <w:t>Email</w:t>
             </w:r>
@@ -200,12 +207,14 @@
             <w:r>
               <w:rPr>
                 <w:szCs w:val="24"/>
+                <w:u w:val="single"/>
               </w:rPr>
               <w:t>:</w:t>
             </w:r>
             <w:r>
               <w:rPr>
                 <w:szCs w:val="24"/>
+                <w:u w:val="single"/>
               </w:rPr>
               <w:t xml:space="preserve">producao@expocannabisbrasil.com</w:t>
             </w:r>
@@ -256,11 +265,13 @@
               <w:jc w:val="left"/>
               <w:rPr>
                 <w:szCs w:val="24"/>
+                <w:u w:val="single"/>
               </w:rPr>
             </w:pPr>
             <w:r>
               <w:rPr>
                 <w:szCs w:val="24"/>
+                <w:u w:val="single"/>
               </w:rPr>
               <w:t xml:space="preserve">EXPO CANNABIS – Local: SÃO PAULO EXPO </w:t>
             </w:r>
@@ -314,11 +325,13 @@
               <w:jc w:val="left"/>
               <w:rPr>
                 <w:szCs w:val="24"/>
+                <w:u w:val="single"/>
               </w:rPr>
             </w:pPr>
             <w:r>
               <w:rPr>
                 <w:szCs w:val="24"/>
+                <w:u w:val="single"/>
               </w:rPr>
               <w:t xml:space="preserve">PAVILHÃO 7, PAVILHÃO 8</w:t>
             </w:r>
@@ -368,11 +381,13 @@
               <w:jc w:val="left"/>
               <w:rPr>
                 <w:szCs w:val="24"/>
+                <w:u w:val="single"/>
               </w:rPr>
             </w:pPr>
             <w:r>
               <w:rPr>
                 <w:szCs w:val="24"/>
+                <w:u w:val="single"/>
               </w:rPr>
               <w:t xml:space="preserve">10/11/2025 ATÉ: 10/11/2025</w:t>
             </w:r>
@@ -422,11 +437,13 @@
               <w:jc w:val="left"/>
               <w:rPr>
                 <w:szCs w:val="24"/>
+                <w:u w:val="single"/>
               </w:rPr>
             </w:pPr>
             <w:r>
               <w:rPr>
                 <w:szCs w:val="24"/>
+                <w:u w:val="single"/>
               </w:rPr>
               <w:t xml:space="preserve">11/11/2025 ATÉ: 13/11/2025</w:t>
             </w:r>
@@ -476,11 +493,13 @@
               <w:jc w:val="left"/>
               <w:rPr>
                 <w:szCs w:val="24"/>
+                <w:u w:val="single"/>
               </w:rPr>
             </w:pPr>
             <w:r>
               <w:rPr>
                 <w:szCs w:val="24"/>
+                <w:u w:val="single"/>
               </w:rPr>
               <w:t xml:space="preserve">14/11/2025 ATÉ: 16/11/2025</w:t>
             </w:r>
@@ -537,11 +556,13 @@
               <w:jc w:val="left"/>
               <w:rPr>
                 <w:szCs w:val="24"/>
+                <w:u w:val="single"/>
               </w:rPr>
             </w:pPr>
             <w:r>
               <w:rPr>
                 <w:szCs w:val="24"/>
+                <w:u w:val="single"/>
               </w:rPr>
               <w:t xml:space="preserve">17/11/2025 ATÉ: 17/11/2025</w:t>
             </w:r>
@@ -574,7 +595,7 @@
       <w:pPr>
         <w:pStyle w:val="PargrafodaLista"/>
         <w:spacing w:line="285" w:lineRule="atLeast"/>
-        <w:ind w:left="1065"/>
+        <w:ind w:left="708"/>
         <w:rPr>
           <w:rFonts w:ascii="Abel" w:hAnsi="Abel"/>
           <w:sz w:val="24"/>
@@ -588,34 +609,291 @@
           <w:sz w:val="24"/>
           <w:szCs w:val="24"/>
         </w:rPr>
-        <w:t xml:space="preserve">ANALISTA DE PROJETOS</w:t>
-        <w:br/>
-        <w:t xml:space="preserve"/>
-        <w:br/>
-        <w:t xml:space="preserve">ANÁLISE DE PROJETOS VIA SISTEMA</w:t>
-        <w:br/>
-        <w:t xml:space="preserve"> Sistema on-line para a análise do projeto e documentação;</w:t>
-        <w:br/>
-        <w:t xml:space="preserve"> Análise dos projetos de acordo com as normas de montagem do evento;</w:t>
-        <w:br/>
-        <w:t xml:space="preserve"> Recebimento da documentação dos estandes: (A.R.T. ou R.R.T. e Termo de Responsabilidade);</w:t>
-        <w:br/>
-        <w:t xml:space="preserve"/>
-        <w:br/>
-        <w:t xml:space="preserve">1 </w:t>
-        <w:br/>
-        <w:t xml:space="preserve"/>
-        <w:br/>
-        <w:t xml:space="preserve">ANALISTA DE PROJETOS</w:t>
+        <w:t xml:space="preserve">
+          <w:r>
+            <w:rPr>
+              <w:rFonts w:ascii="Abel" w:hAnsi="Abel" w:cs="Abel"/>
+            </w:rPr>
+            <w:t xml:space="preserve"/>
+          </w:r>
+          <w:r>
+            <w:rPr>
+              <w:b/>
+              <w:i/>
+              <w:rFonts w:ascii="Abel" w:hAnsi="Abel" w:cs="Abel"/>
+            </w:rPr>
+            <w:t xml:space="preserve">ANALISTA DE PROJETOS</w:t>
+          </w:r>
+          <w:r>
+            <w:rPr>
+              <w:rFonts w:ascii="Abel" w:hAnsi="Abel" w:cs="Abel"/>
+            </w:rPr>
+            <w:t xml:space="preserve"/>
+            <w:br/>
+            <w:t xml:space="preserve"/>
+            <w:br/>
+            <w:t xml:space="preserve"/>
+            <w:br/>
+            <w:t xml:space="preserve"/>
+            <w:br/>
+            <w:t xml:space="preserve"/>
+          </w:r>
+          <w:r>
+            <w:rPr>
+              <w:b/>
+              <w:i/>
+              <w:rFonts w:ascii="Abel" w:hAnsi="Abel" w:cs="Abel"/>
+            </w:rPr>
+            <w:t xml:space="preserve">ANÁLISE DE PROJETOS VIA SISTEMA</w:t>
+          </w:r>
+          <w:r>
+            <w:rPr>
+              <w:rFonts w:ascii="Abel" w:hAnsi="Abel" w:cs="Abel"/>
+            </w:rPr>
+            <w:t xml:space="preserve"/>
+            <w:br/>
+            <w:t xml:space="preserve"> Sistema on-line para a análise do projeto e documentação;</w:t>
+            <w:br/>
+            <w:t xml:space="preserve"> Análise dos projetos de acordo com as normas de montagem do evento;</w:t>
+            <w:br/>
+            <w:t xml:space="preserve"> Recebimento da documentação dos estandes: (A.R.T. ou R.R.T. e Termo de Responsabilidade);</w:t>
+            <w:br/>
+            <w:t xml:space="preserve"/>
+            <w:br/>
+            <w:t xml:space="preserve">• 1 Sistema AnáLise De Projetos, 1 Diária(s), de: 10/11/2025 até: 10/11/2025</w:t>
+            <w:br/>
+            <w:t xml:space="preserve"/>
+            <w:br/>
+            <w:t xml:space="preserve">• 1 Analista De Projetos, 30 Diária(s), de: 12/10/2025 até: 10/11/2025</w:t>
+            <w:br/>
+            <w:t xml:space="preserve"/>
+            <w:br/>
+            <w:t xml:space="preserve">1 </w:t>
+            <w:br/>
+            <w:t xml:space="preserve"/>
+            <w:br/>
+            <w:t xml:space="preserve"/>
+          </w:r>
+          <w:r>
+            <w:rPr>
+              <w:b/>
+              <w:i/>
+              <w:rFonts w:ascii="Abel" w:hAnsi="Abel" w:cs="Abel"/>
+            </w:rPr>
+            <w:t xml:space="preserve">ANALISTA DE PROJETOS</w:t>
+          </w:r>
+          <w:r>
+            <w:rPr>
+              <w:rFonts w:ascii="Abel" w:hAnsi="Abel" w:cs="Abel"/>
+            </w:rPr>
+            <w:t xml:space="preserve"/>
+          </w:r>
+        </w:t>
       </w:r>
-      <w:r>
-        <w:rPr>
-          <w:rFonts w:ascii="Abel" w:hAnsi="Abel"/>
-          <w:sz w:val="24"/>
-          <w:szCs w:val="24"/>
-        </w:rPr>
-        <w:br/>
-      </w:r>
+    </w:p>
+    <w:p>
+      <w:pPr>
+        <w:pStyle w:val="PargrafodaLista"/>
+        <w:spacing w:line="285" w:lineRule="atLeast"/>
+        <w:ind w:left="708"/>
+        <w:rPr>
+          <w:rFonts w:ascii="Abel" w:hAnsi="Abel"/>
+          <w:sz w:val="24"/>
+          <w:szCs w:val="24"/>
+        </w:rPr>
+      </w:pPr>
+    </w:p>
+    <w:p>
+      <w:pPr>
+        <w:pStyle w:val="PargrafodaLista"/>
+        <w:spacing w:line="285" w:lineRule="atLeast"/>
+        <w:ind w:left="708"/>
+        <w:rPr>
+          <w:rFonts w:ascii="Abel" w:hAnsi="Abel"/>
+          <w:sz w:val="24"/>
+          <w:szCs w:val="24"/>
+        </w:rPr>
+      </w:pPr>
+    </w:p>
+    <w:p>
+      <w:pPr>
+        <w:pStyle w:val="PargrafodaLista"/>
+        <w:spacing w:line="285" w:lineRule="atLeast"/>
+        <w:ind w:left="708"/>
+        <w:rPr>
+          <w:rFonts w:ascii="Abel" w:hAnsi="Abel"/>
+          <w:sz w:val="24"/>
+          <w:szCs w:val="24"/>
+        </w:rPr>
+      </w:pPr>
+    </w:p>
+    <w:p>
+      <w:pPr>
+        <w:pStyle w:val="PargrafodaLista"/>
+        <w:spacing w:line="285" w:lineRule="atLeast"/>
+        <w:ind w:left="708"/>
+        <w:rPr>
+          <w:rFonts w:ascii="Abel" w:hAnsi="Abel"/>
+          <w:sz w:val="24"/>
+          <w:szCs w:val="24"/>
+        </w:rPr>
+      </w:pPr>
+    </w:p>
+    <w:p>
+      <w:pPr>
+        <w:pStyle w:val="PargrafodaLista"/>
+        <w:spacing w:line="285" w:lineRule="atLeast"/>
+        <w:ind w:left="708"/>
+        <w:rPr>
+          <w:rFonts w:ascii="Abel" w:hAnsi="Abel"/>
+          <w:sz w:val="24"/>
+          <w:szCs w:val="24"/>
+        </w:rPr>
+      </w:pPr>
+    </w:p>
+    <w:p>
+      <w:pPr>
+        <w:pStyle w:val="PargrafodaLista"/>
+        <w:spacing w:line="285" w:lineRule="atLeast"/>
+        <w:ind w:left="708"/>
+        <w:rPr>
+          <w:rFonts w:ascii="Abel" w:hAnsi="Abel"/>
+          <w:sz w:val="24"/>
+          <w:szCs w:val="24"/>
+        </w:rPr>
+      </w:pPr>
+    </w:p>
+    <w:p>
+      <w:pPr>
+        <w:pStyle w:val="PargrafodaLista"/>
+        <w:spacing w:line="285" w:lineRule="atLeast"/>
+        <w:ind w:left="708"/>
+        <w:rPr>
+          <w:rFonts w:ascii="Abel" w:hAnsi="Abel"/>
+          <w:sz w:val="24"/>
+          <w:szCs w:val="24"/>
+        </w:rPr>
+      </w:pPr>
+    </w:p>
+    <w:p>
+      <w:pPr>
+        <w:pStyle w:val="PargrafodaLista"/>
+        <w:spacing w:line="285" w:lineRule="atLeast"/>
+        <w:ind w:left="708"/>
+        <w:rPr>
+          <w:rFonts w:ascii="Abel" w:hAnsi="Abel"/>
+          <w:sz w:val="24"/>
+          <w:szCs w:val="24"/>
+        </w:rPr>
+      </w:pPr>
+    </w:p>
+    <w:p>
+      <w:pPr>
+        <w:pStyle w:val="PargrafodaLista"/>
+        <w:spacing w:line="285" w:lineRule="atLeast"/>
+        <w:ind w:left="708"/>
+        <w:rPr>
+          <w:rFonts w:ascii="Abel" w:hAnsi="Abel"/>
+          <w:sz w:val="24"/>
+          <w:szCs w:val="24"/>
+        </w:rPr>
+      </w:pPr>
+    </w:p>
+    <w:p>
+      <w:pPr>
+        <w:pStyle w:val="PargrafodaLista"/>
+        <w:spacing w:line="285" w:lineRule="atLeast"/>
+        <w:ind w:left="708"/>
+        <w:rPr>
+          <w:rFonts w:ascii="Abel" w:hAnsi="Abel"/>
+          <w:sz w:val="24"/>
+          <w:szCs w:val="24"/>
+        </w:rPr>
+      </w:pPr>
+    </w:p>
+    <w:p>
+      <w:pPr>
+        <w:pStyle w:val="PargrafodaLista"/>
+        <w:spacing w:line="285" w:lineRule="atLeast"/>
+        <w:ind w:left="708"/>
+        <w:rPr>
+          <w:rFonts w:ascii="Abel" w:hAnsi="Abel"/>
+          <w:sz w:val="24"/>
+          <w:szCs w:val="24"/>
+        </w:rPr>
+      </w:pPr>
+    </w:p>
+    <w:p>
+      <w:pPr>
+        <w:pStyle w:val="PargrafodaLista"/>
+        <w:spacing w:line="285" w:lineRule="atLeast"/>
+        <w:ind w:left="708"/>
+        <w:rPr>
+          <w:rFonts w:ascii="Abel" w:hAnsi="Abel"/>
+          <w:sz w:val="24"/>
+          <w:szCs w:val="24"/>
+        </w:rPr>
+      </w:pPr>
+    </w:p>
+    <w:p>
+      <w:pPr>
+        <w:pStyle w:val="PargrafodaLista"/>
+        <w:spacing w:line="285" w:lineRule="atLeast"/>
+        <w:ind w:left="708"/>
+        <w:rPr>
+          <w:rFonts w:ascii="Abel" w:hAnsi="Abel"/>
+          <w:sz w:val="24"/>
+          <w:szCs w:val="24"/>
+        </w:rPr>
+      </w:pPr>
+    </w:p>
+    <w:p>
+      <w:pPr>
+        <w:pStyle w:val="PargrafodaLista"/>
+        <w:spacing w:line="285" w:lineRule="atLeast"/>
+        <w:ind w:left="708"/>
+        <w:rPr>
+          <w:rFonts w:ascii="Abel" w:hAnsi="Abel"/>
+          <w:sz w:val="24"/>
+          <w:szCs w:val="24"/>
+        </w:rPr>
+      </w:pPr>
+    </w:p>
+    <w:p>
+      <w:pPr>
+        <w:pStyle w:val="PargrafodaLista"/>
+        <w:spacing w:line="285" w:lineRule="atLeast"/>
+        <w:ind w:left="708"/>
+        <w:rPr>
+          <w:rFonts w:ascii="Abel" w:hAnsi="Abel"/>
+          <w:sz w:val="24"/>
+          <w:szCs w:val="24"/>
+        </w:rPr>
+      </w:pPr>
+    </w:p>
+    <w:p>
+      <w:pPr>
+        <w:pStyle w:val="PargrafodaLista"/>
+        <w:spacing w:line="285" w:lineRule="atLeast"/>
+        <w:ind w:left="708"/>
+        <w:rPr>
+          <w:rFonts w:ascii="Abel" w:hAnsi="Abel"/>
+          <w:sz w:val="24"/>
+          <w:szCs w:val="24"/>
+        </w:rPr>
+      </w:pPr>
+    </w:p>
+    <w:p>
+      <w:pPr>
+        <w:pStyle w:val="PargrafodaLista"/>
+        <w:spacing w:line="285" w:lineRule="atLeast"/>
+        <w:ind w:left="708"/>
+        <w:rPr>
+          <w:rFonts w:ascii="Abel" w:hAnsi="Abel"/>
+          <w:sz w:val="24"/>
+          <w:szCs w:val="24"/>
+        </w:rPr>
+      </w:pPr>
       <w:r>
         <w:rPr>
           <w:rFonts w:ascii="Abel" w:hAnsi="Abel"/>
@@ -627,32 +905,24 @@
     </w:p>
     <w:p>
       <w:pPr>
-        <w:rPr>
-          <w:rFonts w:ascii="Abel" w:hAnsi="Abel"/>
-          <w:sz w:val="24"/>
-          <w:szCs w:val="24"/>
-        </w:rPr>
-      </w:pPr>
-      <w:r>
-        <w:rPr>
-          <w:rFonts w:ascii="Abel" w:hAnsi="Abel"/>
-          <w:sz w:val="24"/>
-          <w:szCs w:val="24"/>
-        </w:rPr>
-        <w:br w:type="page"/>
-      </w:r>
-    </w:p>
-    <w:p>
-      <w:pPr>
         <w:pStyle w:val="PargrafodaLista"/>
         <w:spacing w:line="285" w:lineRule="atLeast"/>
-        <w:ind w:left="1065"/>
-        <w:rPr>
-          <w:rFonts w:ascii="Abel" w:hAnsi="Abel"/>
-          <w:sz w:val="24"/>
-          <w:szCs w:val="24"/>
-        </w:rPr>
-      </w:pPr>
+        <w:ind w:left="708"/>
+        <w:rPr>
+          <w:rFonts w:ascii="Abel" w:hAnsi="Abel"/>
+          <w:sz w:val="24"/>
+          <w:szCs w:val="24"/>
+        </w:rPr>
+      </w:pPr>
+      <w:r>
+        <w:rPr>
+          <w:rFonts w:ascii="Abel" w:hAnsi="Abel"/>
+          <w:sz w:val="24"/>
+          <w:szCs w:val="24"/>
+        </w:rPr>
+        <w:lastRenderedPageBreak/>
+        <w:br/>
+      </w:r>
     </w:p>
     <w:p>
       <w:pPr>
@@ -687,7 +957,6 @@
           <w:szCs w:val="24"/>
         </w:rPr>
       </w:pPr>
-      <w:proofErr w:type="gramStart"/>
       <w:r>
         <w:rPr>
           <w:rFonts w:ascii="Abel" w:hAnsi="Abel"/>
@@ -698,14 +967,123 @@
           <w:sz w:val="24"/>
           <w:szCs w:val="24"/>
         </w:rPr>
-        <w:t xml:space="preserve">EQUIPE OPERACIONAL</w:t>
+        <w:t xml:space="preserve">
+          <w:r>
+            <w:rPr>
+              <w:b/>
+              <w:i/>
+              <w:rFonts w:ascii="Abel" w:hAnsi="Abel" w:cs="Abel"/>
+            </w:rPr>
+            <w:t xml:space="preserve">EQUIPE OPERACIONAL</w:t>
+          </w:r>
+        </w:t>
       </w:r>
     </w:p>
     <w:p>
       <w:pPr>
         <w:pStyle w:val="PargrafodaLista"/>
         <w:spacing w:line="285" w:lineRule="atLeast"/>
-        <w:ind w:left="1065"/>
+        <w:ind w:left="0"/>
+        <w:rPr>
+          <w:rFonts w:ascii="Abel" w:hAnsi="Abel"/>
+          <w:sz w:val="24"/>
+          <w:szCs w:val="24"/>
+        </w:rPr>
+      </w:pPr>
+      <w:r>
+        <w:rPr>
+          <w:rFonts w:ascii="Abel" w:hAnsi="Abel"/>
+          <w:sz w:val="24"/>
+          <w:szCs w:val="24"/>
+        </w:rPr>
+        <w:t xml:space="preserve"/>
+      </w:r>
+    </w:p>
+    <w:p>
+      <w:pPr>
+        <w:pStyle w:val="PargrafodaLista"/>
+        <w:spacing w:line="285" w:lineRule="atLeast"/>
+        <w:ind w:left="0"/>
+        <w:rPr>
+          <w:rFonts w:ascii="Abel" w:hAnsi="Abel"/>
+          <w:sz w:val="24"/>
+          <w:szCs w:val="24"/>
+        </w:rPr>
+      </w:pPr>
+      <w:r>
+        <w:rPr>
+          <w:rFonts w:ascii="Abel" w:hAnsi="Abel"/>
+          <w:sz w:val="24"/>
+          <w:szCs w:val="24"/>
+        </w:rPr>
+        <w:t xml:space="preserve">• 1 Coordenador De ServiçOs, 8 Diária(s), de: 10/11/2025 até: 17/11/2025</w:t>
+      </w:r>
+    </w:p>
+    <w:p>
+      <w:pPr>
+        <w:pStyle w:val="PargrafodaLista"/>
+        <w:spacing w:line="285" w:lineRule="atLeast"/>
+        <w:ind w:left="0"/>
+        <w:rPr>
+          <w:rFonts w:ascii="Abel" w:hAnsi="Abel"/>
+          <w:sz w:val="24"/>
+          <w:szCs w:val="24"/>
+        </w:rPr>
+      </w:pPr>
+      <w:r>
+        <w:rPr>
+          <w:rFonts w:ascii="Abel" w:hAnsi="Abel"/>
+          <w:sz w:val="24"/>
+          <w:szCs w:val="24"/>
+        </w:rPr>
+        <w:t xml:space="preserve">• 1 Coordenador Operacional 1, 8 Diária(s), de: 10/11/2025 até: 17/11/2025</w:t>
+      </w:r>
+    </w:p>
+    <w:p>
+      <w:pPr>
+        <w:pStyle w:val="PargrafodaLista"/>
+        <w:spacing w:line="285" w:lineRule="atLeast"/>
+        <w:ind w:left="0"/>
+        <w:rPr>
+          <w:rFonts w:ascii="Abel" w:hAnsi="Abel"/>
+          <w:sz w:val="24"/>
+          <w:szCs w:val="24"/>
+        </w:rPr>
+      </w:pPr>
+      <w:r>
+        <w:rPr>
+          <w:rFonts w:ascii="Abel" w:hAnsi="Abel"/>
+          <w:sz w:val="24"/>
+          <w:szCs w:val="24"/>
+        </w:rPr>
+        <w:t xml:space="preserve">• 2 Fiscal Diurno, 8 Diária(s), de: 10/11/2025 até: 17/11/2025</w:t>
+      </w:r>
+    </w:p>
+    <w:p>
+      <w:pPr>
+        <w:pStyle w:val="PargrafodaLista"/>
+        <w:spacing w:line="285" w:lineRule="atLeast"/>
+        <w:ind w:left="0"/>
+        <w:rPr>
+          <w:rFonts w:ascii="Abel" w:hAnsi="Abel"/>
+          <w:sz w:val="24"/>
+          <w:szCs w:val="24"/>
+        </w:rPr>
+      </w:pPr>
+      <w:r>
+        <w:rPr>
+          <w:rFonts w:ascii="Abel" w:hAnsi="Abel"/>
+          <w:sz w:val="24"/>
+          <w:szCs w:val="24"/>
+        </w:rPr>
+        <w:t xml:space="preserve">• 2 Fiscal Noturno, 8 Diária(s), de: 10/11/2025 até: 17/11/2025</w:t>
+      </w:r>
+    </w:p>
+    <w:p>
+      <w:pPr>
+        <w:pStyle w:val="PargrafodaLista"/>
+        <w:spacing w:line="285" w:lineRule="atLeast"/>
+        <w:ind w:left="0"/>
         <w:rPr>
           <w:rFonts w:ascii="Abel" w:hAnsi="Abel"/>
           <w:sz w:val="24"/>
@@ -725,127 +1103,7 @@
       <w:pPr>
         <w:pStyle w:val="PargrafodaLista"/>
         <w:spacing w:line="285" w:lineRule="atLeast"/>
-        <w:ind w:left="1065"/>
-        <w:rPr>
-          <w:rFonts w:ascii="Abel" w:hAnsi="Abel"/>
-          <w:sz w:val="24"/>
-          <w:szCs w:val="24"/>
-        </w:rPr>
-      </w:pPr>
-      <w:r>
-        <w:rPr>
-          <w:rFonts w:ascii="Abel" w:hAnsi="Abel"/>
-          <w:sz w:val="24"/>
-          <w:szCs w:val="24"/>
-        </w:rPr>
-        <w:t xml:space="preserve">• 2 Fiscal Noturno, 8 Diária(s), de: 10/11/2025 até: 17/11/2025</w:t>
-      </w:r>
-    </w:p>
-    <w:p>
-      <w:pPr>
-        <w:pStyle w:val="PargrafodaLista"/>
-        <w:spacing w:line="285" w:lineRule="atLeast"/>
-        <w:ind w:left="1065"/>
-        <w:rPr>
-          <w:rFonts w:ascii="Abel" w:hAnsi="Abel"/>
-          <w:sz w:val="24"/>
-          <w:szCs w:val="24"/>
-        </w:rPr>
-      </w:pPr>
-      <w:r>
-        <w:rPr>
-          <w:rFonts w:ascii="Abel" w:hAnsi="Abel"/>
-          <w:sz w:val="24"/>
-          <w:szCs w:val="24"/>
-        </w:rPr>
-        <w:t xml:space="preserve">• 2 Fiscal Diurno, 8 Diária(s), de: 10/11/2025 até: 17/11/2025</w:t>
-      </w:r>
-    </w:p>
-    <w:p>
-      <w:pPr>
-        <w:pStyle w:val="PargrafodaLista"/>
-        <w:spacing w:line="285" w:lineRule="atLeast"/>
-        <w:ind w:left="1065"/>
-        <w:rPr>
-          <w:rFonts w:ascii="Abel" w:hAnsi="Abel"/>
-          <w:sz w:val="24"/>
-          <w:szCs w:val="24"/>
-        </w:rPr>
-      </w:pPr>
-      <w:r>
-        <w:rPr>
-          <w:rFonts w:ascii="Abel" w:hAnsi="Abel"/>
-          <w:sz w:val="24"/>
-          <w:szCs w:val="24"/>
-        </w:rPr>
-        <w:t xml:space="preserve">• 1 Coordenador De ServiçOs, 8 Diária(s), de: 10/11/2025 até: 17/11/2025</w:t>
-      </w:r>
-    </w:p>
-    <w:p>
-      <w:pPr>
-        <w:pStyle w:val="PargrafodaLista"/>
-        <w:spacing w:line="285" w:lineRule="atLeast"/>
-        <w:ind w:left="1065"/>
-        <w:rPr>
-          <w:rFonts w:ascii="Abel" w:hAnsi="Abel"/>
-          <w:sz w:val="24"/>
-          <w:szCs w:val="24"/>
-        </w:rPr>
-      </w:pPr>
-      <w:r>
-        <w:rPr>
-          <w:rFonts w:ascii="Abel" w:hAnsi="Abel"/>
-          <w:sz w:val="24"/>
-          <w:szCs w:val="24"/>
-        </w:rPr>
-        <w:t xml:space="preserve">• 1 Coordenador Operacional 1, 8 Diária(s), de: 10/11/2025 até: 17/11/2025</w:t>
-      </w:r>
-    </w:p>
-    <w:p>
-      <w:pPr>
-        <w:pStyle w:val="PargrafodaLista"/>
-        <w:spacing w:line="285" w:lineRule="atLeast"/>
-        <w:ind w:left="1065"/>
-        <w:rPr>
-          <w:rFonts w:ascii="Abel" w:hAnsi="Abel"/>
-          <w:sz w:val="24"/>
-          <w:szCs w:val="24"/>
-        </w:rPr>
-      </w:pPr>
-      <w:r>
-        <w:rPr>
-          <w:rFonts w:ascii="Abel" w:hAnsi="Abel"/>
-          <w:sz w:val="24"/>
-          <w:szCs w:val="24"/>
-        </w:rPr>
-        <w:t xml:space="preserve">• 1 Analista De Projetos, 30 Diária(s), de: 12/10/2025 até: 10/11/2025</w:t>
-      </w:r>
-    </w:p>
-    <w:p>
-      <w:pPr>
-        <w:pStyle w:val="PargrafodaLista"/>
-        <w:spacing w:line="285" w:lineRule="atLeast"/>
-        <w:ind w:left="1065"/>
-        <w:rPr>
-          <w:rFonts w:ascii="Abel" w:hAnsi="Abel"/>
-          <w:sz w:val="24"/>
-          <w:szCs w:val="24"/>
-        </w:rPr>
-      </w:pPr>
-      <w:r>
-        <w:rPr>
-          <w:rFonts w:ascii="Abel" w:hAnsi="Abel"/>
-          <w:sz w:val="24"/>
-          <w:szCs w:val="24"/>
-        </w:rPr>
-        <w:t xml:space="preserve">• 1 Sistema AnáLise De Projetos, 1 Diária(s), de: 10/11/2025 até: 10/11/2025</w:t>
-      </w:r>
-    </w:p>
-    <w:p>
-      <w:pPr>
-        <w:pStyle w:val="PargrafodaLista"/>
-        <w:spacing w:line="285" w:lineRule="atLeast"/>
-        <w:ind w:left="1065"/>
+        <w:ind w:left="0"/>
         <w:rPr>
           <w:rFonts w:ascii="Abel" w:hAnsi="Abel"/>
           <w:sz w:val="24"/>
@@ -864,7 +1122,6 @@
     <w:p>
       <w:pPr>
         <w:spacing w:line="285" w:lineRule="atLeast"/>
-        <w:ind w:left="1065"/>
         <w:rPr>
           <w:rFonts w:ascii="Abel" w:hAnsi="Abel"/>
           <w:sz w:val="24"/>
@@ -884,7 +1141,7 @@
       <w:pPr>
         <w:pStyle w:val="PargrafodaLista"/>
         <w:spacing w:line="285" w:lineRule="atLeast"/>
-        <w:ind w:left="1065"/>
+        <w:ind w:left="0"/>
         <w:rPr>
           <w:rFonts w:ascii="Abel" w:hAnsi="Abel"/>
           <w:sz w:val="24"/>
@@ -896,7 +1153,7 @@
       <w:pPr>
         <w:pStyle w:val="PargrafodaLista"/>
         <w:spacing w:line="285" w:lineRule="atLeast"/>
-        <w:ind w:left="1065"/>
+        <w:ind w:left="0"/>
         <w:rPr>
           <w:rFonts w:ascii="Abel" w:hAnsi="Abel"/>
           <w:sz w:val="24"/>
@@ -920,70 +1177,361 @@
           <w:szCs w:val="24"/>
         </w:rPr>
       </w:pPr>
+    </w:p>
+    <w:p>
+      <w:pPr>
+        <w:rPr>
+          <w:rFonts w:ascii="Abel" w:hAnsi="Abel"/>
+          <w:sz w:val="24"/>
+          <w:szCs w:val="24"/>
+        </w:rPr>
+      </w:pPr>
+    </w:p>
+    <w:p>
+      <w:pPr>
+        <w:rPr>
+          <w:rFonts w:ascii="Abel" w:hAnsi="Abel"/>
+          <w:sz w:val="24"/>
+          <w:szCs w:val="24"/>
+        </w:rPr>
+      </w:pPr>
+    </w:p>
+    <w:p>
+      <w:pPr>
+        <w:rPr>
+          <w:rFonts w:ascii="Abel" w:hAnsi="Abel"/>
+          <w:sz w:val="24"/>
+          <w:szCs w:val="24"/>
+        </w:rPr>
+      </w:pPr>
+    </w:p>
+    <w:p>
+      <w:pPr>
+        <w:rPr>
+          <w:rFonts w:ascii="Abel" w:hAnsi="Abel"/>
+          <w:sz w:val="24"/>
+          <w:szCs w:val="24"/>
+        </w:rPr>
+      </w:pPr>
+    </w:p>
+    <w:p>
+      <w:pPr>
+        <w:rPr>
+          <w:rFonts w:ascii="Abel" w:hAnsi="Abel"/>
+          <w:sz w:val="24"/>
+          <w:szCs w:val="24"/>
+        </w:rPr>
+      </w:pPr>
+    </w:p>
+    <w:p>
+      <w:pPr>
+        <w:rPr>
+          <w:rFonts w:ascii="Abel" w:hAnsi="Abel"/>
+          <w:sz w:val="24"/>
+          <w:szCs w:val="24"/>
+        </w:rPr>
+      </w:pPr>
+    </w:p>
+    <w:p>
+      <w:pPr>
+        <w:rPr>
+          <w:rFonts w:ascii="Abel" w:hAnsi="Abel"/>
+          <w:sz w:val="24"/>
+          <w:szCs w:val="24"/>
+        </w:rPr>
+      </w:pPr>
+    </w:p>
+    <w:p>
+      <w:pPr>
+        <w:rPr>
+          <w:rFonts w:ascii="Abel" w:hAnsi="Abel"/>
+          <w:sz w:val="24"/>
+          <w:szCs w:val="24"/>
+        </w:rPr>
+      </w:pPr>
+    </w:p>
+    <w:p>
+      <w:pPr>
+        <w:rPr>
+          <w:rFonts w:ascii="Abel" w:hAnsi="Abel"/>
+          <w:sz w:val="24"/>
+          <w:szCs w:val="24"/>
+        </w:rPr>
+      </w:pPr>
+    </w:p>
+    <w:p>
+      <w:pPr>
+        <w:rPr>
+          <w:rFonts w:ascii="Abel" w:hAnsi="Abel"/>
+          <w:sz w:val="24"/>
+          <w:szCs w:val="24"/>
+        </w:rPr>
+      </w:pPr>
+    </w:p>
+    <w:p>
+      <w:pPr>
+        <w:rPr>
+          <w:rFonts w:ascii="Abel" w:hAnsi="Abel"/>
+          <w:sz w:val="24"/>
+          <w:szCs w:val="24"/>
+        </w:rPr>
+      </w:pPr>
+    </w:p>
+    <w:p>
+      <w:pPr>
+        <w:pStyle w:val="PargrafodaLista"/>
+        <w:spacing w:line="285" w:lineRule="atLeast"/>
+        <w:ind w:left="1065"/>
+        <w:rPr>
+          <w:rFonts w:ascii="Abel" w:hAnsi="Abel"/>
+          <w:sz w:val="24"/>
+          <w:szCs w:val="24"/>
+        </w:rPr>
+      </w:pPr>
+    </w:p>
+    <w:p>
+      <w:pPr>
+        <w:pStyle w:val="PargrafodaLista"/>
+        <w:spacing w:line="285" w:lineRule="atLeast"/>
+        <w:ind w:left="1065"/>
+      </w:pPr>
+    </w:p>
+    <w:p>
+      <w:pPr>
+        <w:pStyle w:val="PargrafodaLista"/>
+        <w:spacing w:line="285" w:lineRule="atLeast"/>
+        <w:ind w:left="0"/>
+        <w:rPr>
+          <w:rFonts w:ascii="Abel" w:hAnsi="Abel"/>
+          <w:b/>
+          <w:bCs/>
+          <w:i/>
+          <w:iCs/>
+          <w:sz w:val="24"/>
+          <w:szCs w:val="24"/>
+        </w:rPr>
+      </w:pPr>
       <w:r>
         <w:rPr>
           <w:rFonts w:ascii="Abel" w:hAnsi="Abel"/>
-          <w:sz w:val="24"/>
-          <w:szCs w:val="24"/>
-        </w:rPr>
-        <w:br w:type="page"/>
+          <w:b/>
+          <w:bCs/>
+          <w:i/>
+          <w:iCs/>
+          <w:sz w:val="24"/>
+          <w:szCs w:val="24"/>
+        </w:rPr>
+        <w:lastRenderedPageBreak/>
+        <w:t xml:space="preserve">INVESTIMENTO </w:t>
       </w:r>
     </w:p>
     <w:p>
       <w:pPr>
         <w:pStyle w:val="PargrafodaLista"/>
         <w:spacing w:line="285" w:lineRule="atLeast"/>
-        <w:ind w:left="1065"/>
-        <w:rPr>
-          <w:rFonts w:ascii="Abel" w:hAnsi="Abel"/>
-          <w:sz w:val="24"/>
-          <w:szCs w:val="24"/>
-        </w:rPr>
-      </w:pPr>
+        <w:ind w:left="708"/>
+        <w:jc w:val="both"/>
+        <w:rPr>
+          <w:rFonts w:ascii="Abel" w:hAnsi="Abel"/>
+          <w:sz w:val="24"/>
+          <w:szCs w:val="24"/>
+        </w:rPr>
+      </w:pPr>
+      <w:r>
+        <w:rPr>
+          <w:rFonts w:ascii="Abel" w:hAnsi="Abel"/>
+          <w:sz w:val="24"/>
+          <w:szCs w:val="24"/>
+        </w:rPr>
+        <w:t xml:space="preserve">O valor para a execução desta proposta para </w:t>
+      </w:r>
+      <w:r>
+        <w:rPr>
+          <w:rFonts w:ascii="Abel" w:hAnsi="Abel"/>
+          <w:b/>
+          <w:bCs/>
+          <w:sz w:val="24"/>
+          <w:szCs w:val="24"/>
+        </w:rPr>
+        <w:t xml:space="preserve">2025</w:t>
+      </w:r>
+      <w:r>
+        <w:rPr>
+          <w:rFonts w:ascii="Abel" w:hAnsi="Abel"/>
+          <w:sz w:val="24"/>
+          <w:szCs w:val="24"/>
+        </w:rPr>
+        <w:t xml:space="preserve"> é de </w:t>
+      </w:r>
+      <w:r>
+        <w:rPr>
+          <w:rFonts w:ascii="Abel" w:hAnsi="Abel"/>
+          <w:b/>
+          <w:bCs/>
+          <w:sz w:val="24"/>
+          <w:szCs w:val="24"/>
+        </w:rPr>
+        <w:t xml:space="preserve">R$ 39.000,00</w:t>
+      </w:r>
+      <w:r>
+        <w:rPr>
+          <w:rFonts w:ascii="Abel" w:hAnsi="Abel"/>
+          <w:sz w:val="24"/>
+          <w:szCs w:val="24"/>
+        </w:rPr>
+        <w:t xml:space="preserve"> </w:t>
+      </w:r>
+      <w:r>
+        <w:rPr>
+          <w:rFonts w:ascii="Abel" w:hAnsi="Abel"/>
+          <w:sz w:val="24"/>
+          <w:szCs w:val="24"/>
+        </w:rPr>
+        <w:t>Incluso no valor todos os custos referentes honorários de funcionários e prestadores de serviços, impostos fiscais devidos que deverão ser recolhidos pela JA Promoções e Eventos, arcando inclusive com as eventuais sanções legais oriundas do não cumprimento dessas obrigações.</w:t>
+      </w:r>
+    </w:p>
+    <w:p>
+      <w:pPr>
+        <w:rPr>
+          <w:rFonts w:ascii="Abel" w:hAnsi="Abel"/>
+          <w:sz w:val="24"/>
+          <w:szCs w:val="24"/>
+        </w:rPr>
+      </w:pPr>
+      <w:r>
+        <w:rPr>
+          <w:rFonts w:ascii="Abel" w:hAnsi="Abel"/>
+          <w:sz w:val="24"/>
+          <w:szCs w:val="24"/>
+        </w:rPr>
+        <w:tab/>
+      </w:r>
+    </w:p>
+    <w:p>
+      <w:pPr>
+        <w:rPr>
+          <w:rFonts w:ascii="Abel" w:hAnsi="Abel"/>
+          <w:b/>
+          <w:bCs/>
+          <w:i/>
+          <w:iCs/>
+          <w:sz w:val="24"/>
+          <w:szCs w:val="24"/>
+        </w:rPr>
+      </w:pPr>
+      <w:r>
+        <w:rPr>
+          <w:rFonts w:ascii="Abel" w:hAnsi="Abel"/>
+          <w:b/>
+          <w:bCs/>
+          <w:i/>
+          <w:iCs/>
+          <w:sz w:val="24"/>
+          <w:szCs w:val="24"/>
+        </w:rPr>
+        <w:t xml:space="preserve">Forma de pagamento</w:t>
+      </w:r>
+    </w:p>
+    <w:p>
+      <w:pPr>
+        <w:pStyle w:val="PargrafodaLista"/>
+        <w:spacing w:line="285" w:lineRule="atLeast"/>
+        <w:ind w:left="708"/>
+        <w:jc w:val="both"/>
+        <w:rPr>
+          <w:rFonts w:ascii="Abel" w:hAnsi="Abel"/>
+          <w:sz w:val="24"/>
+          <w:szCs w:val="24"/>
+        </w:rPr>
+      </w:pPr>
+      <w:r>
+        <w:rPr>
+          <w:rFonts w:ascii="Abel" w:hAnsi="Abel"/>
+          <w:sz w:val="24"/>
+          <w:szCs w:val="24"/>
+        </w:rPr>
+        <w:t xml:space="preserve"> </w:t>
+      </w:r>
+      <w:proofErr w:type="gramStart"/>
+      <w:r>
+        <w:rPr>
+          <w:rFonts w:ascii="Abel" w:hAnsi="Abel"/>
+          <w:sz w:val="24"/>
+          <w:szCs w:val="24"/>
+        </w:rPr>
+        <w:t xml:space="preserve"/>
+      </w:r>
     </w:p>
     <w:p>
       <w:pPr>
         <w:pStyle w:val="PargrafodaLista"/>
         <w:spacing w:line="285" w:lineRule="atLeast"/>
         <w:ind w:left="1065"/>
+        <w:jc w:val="both"/>
+        <w:rPr>
+          <w:rFonts w:ascii="Abel" w:hAnsi="Abel"/>
+          <w:sz w:val="24"/>
+          <w:szCs w:val="24"/>
+        </w:rPr>
+      </w:pPr>
+    </w:p>
+    <w:p>
+      <w:pPr>
+        <w:pStyle w:val="PargrafodaLista"/>
+        <w:spacing w:line="285" w:lineRule="atLeast"/>
+        <w:ind w:left="1065"/>
+        <w:jc w:val="center"/>
+        <w:rPr>
+          <w:rFonts w:ascii="Abel" w:hAnsi="Abel"/>
+        </w:rPr>
       </w:pPr>
       <w:r>
         <w:rPr>
           <w:rFonts w:ascii="Abel" w:hAnsi="Abel"/>
-          <w:sz w:val="24"/>
-          <w:szCs w:val="24"/>
+        </w:rPr>
+        <w:t>*Prazos de pagamento sujeitos a alteração conforme necessidade e acordo.</w:t>
+      </w:r>
+      <w:r>
+        <w:rPr>
+          <w:rFonts w:ascii="Abel" w:hAnsi="Abel"/>
         </w:rPr>
         <w:br/>
       </w:r>
     </w:p>
     <w:p>
       <w:pPr>
-        <w:pStyle w:val="PargrafodaLista"/>
         <w:spacing w:line="285" w:lineRule="atLeast"/>
-        <w:ind w:left="1065"/>
+        <w:jc w:val="both"/>
+        <w:rPr>
+          <w:rFonts w:ascii="Abel" w:hAnsi="Abel"/>
+          <w:sz w:val="24"/>
+          <w:szCs w:val="24"/>
+        </w:rPr>
       </w:pPr>
     </w:p>
     <w:p>
       <w:pPr>
         <w:spacing w:line="285" w:lineRule="atLeast"/>
+        <w:jc w:val="center"/>
+        <w:rPr>
+          <w:rFonts w:ascii="Abel" w:hAnsi="Abel"/>
+          <w:sz w:val="24"/>
+          <w:szCs w:val="24"/>
+        </w:rPr>
+      </w:pPr>
+    </w:p>
+    <w:p>
+      <w:pPr>
+        <w:spacing w:line="285" w:lineRule="atLeast"/>
+        <w:jc w:val="center"/>
         <w:rPr>
           <w:rFonts w:ascii="Abel" w:hAnsi="Abel"/>
           <w:b/>
           <w:bCs/>
           <w:i/>
           <w:iCs/>
-          <w:sz w:val="24"/>
-          <w:szCs w:val="24"/>
-        </w:rPr>
-      </w:pPr>
-      <w:r>
-        <w:rPr>
-          <w:rFonts w:ascii="Abel" w:hAnsi="Abel"/>
-          <w:sz w:val="24"/>
-          <w:szCs w:val="24"/>
-        </w:rPr>
-        <w:br/>
-      </w:r>
+        </w:rPr>
+      </w:pPr>
       <w:r>
         <w:rPr>
           <w:rFonts w:ascii="Abel" w:hAnsi="Abel"/>
@@ -991,169 +1539,47 @@
           <w:bCs/>
           <w:i/>
           <w:iCs/>
-          <w:sz w:val="24"/>
-          <w:szCs w:val="24"/>
-        </w:rPr>
-        <w:t xml:space="preserve">SUPORTE TÉCNICO </w:t>
+        </w:rPr>
+        <w:t xml:space="preserve">São Paulo, </w:t>
       </w:r>
-    </w:p>
-    <w:p>
-      <w:pPr>
-        <w:pStyle w:val="PargrafodaLista"/>
-        <w:spacing w:line="285" w:lineRule="atLeast"/>
-        <w:ind w:left="1065"/>
-        <w:jc w:val="both"/>
-        <w:rPr>
-          <w:rFonts w:ascii="Abel" w:hAnsi="Abel"/>
-          <w:sz w:val="24"/>
-          <w:szCs w:val="24"/>
-        </w:rPr>
-      </w:pPr>
       <w:r>
-        <w:rPr>
-          <w:rFonts w:ascii="Abel" w:hAnsi="Abel"/>
-          <w:sz w:val="24"/>
-          <w:szCs w:val="24"/>
-        </w:rPr>
-        <w:t>Caso seja necessário suporte técnico para as impressoras, a diária adicional é de R$ XX.</w:t>
-      </w:r>
-    </w:p>
-    <w:p>
-      <w:pPr>
-        <w:pStyle w:val="PargrafodaLista"/>
-        <w:spacing w:line="285" w:lineRule="atLeast"/>
-        <w:ind w:left="1065"/>
-        <w:jc w:val="both"/>
-        <w:rPr>
-          <w:rFonts w:ascii="Abel" w:hAnsi="Abel"/>
-          <w:sz w:val="24"/>
-          <w:szCs w:val="24"/>
-        </w:rPr>
-      </w:pPr>
-    </w:p>
-    <w:p>
-      <w:pPr>
-        <w:pStyle w:val="PargrafodaLista"/>
-        <w:spacing w:line="285" w:lineRule="atLeast"/>
-        <w:ind w:left="0"/>
         <w:rPr>
           <w:rFonts w:ascii="Abel" w:hAnsi="Abel"/>
           <w:b/>
           <w:bCs/>
           <w:i/>
           <w:iCs/>
-          <w:sz w:val="24"/>
-          <w:szCs w:val="24"/>
-        </w:rPr>
-      </w:pPr>
-      <w:r>
+        </w:rPr>
+        <w:t xml:space="preserve">03/12/2025</w:t>
+      </w:r>
+    </w:p>
+    <w:p>
+      <w:pPr>
+        <w:spacing w:line="285" w:lineRule="atLeast"/>
+        <w:jc w:val="center"/>
         <w:rPr>
           <w:rFonts w:ascii="Abel" w:hAnsi="Abel"/>
           <w:b/>
           <w:bCs/>
           <w:i/>
           <w:iCs/>
-          <w:sz w:val="24"/>
-          <w:szCs w:val="24"/>
-        </w:rPr>
-        <w:t xml:space="preserve">INVESTIMENTO </w:t>
-      </w:r>
-    </w:p>
-    <w:p>
-      <w:pPr>
-        <w:pStyle w:val="PargrafodaLista"/>
-        <w:spacing w:line="285" w:lineRule="atLeast"/>
-        <w:ind w:left="1065"/>
-        <w:jc w:val="both"/>
-        <w:rPr>
-          <w:rFonts w:ascii="Abel" w:hAnsi="Abel"/>
-          <w:sz w:val="24"/>
-          <w:szCs w:val="24"/>
         </w:rPr>
       </w:pPr>
       <w:r>
-        <w:rPr>
-          <w:rFonts w:ascii="Abel" w:hAnsi="Abel"/>
-          <w:sz w:val="24"/>
-          <w:szCs w:val="24"/>
-        </w:rPr>
-        <w:t xml:space="preserve">O valor para a execução desta proposta para </w:t>
-      </w:r>
-      <w:r>
-        <w:rPr>
-          <w:rFonts w:ascii="Abel" w:hAnsi="Abel"/>
-          <w:b/>
-          <w:bCs/>
-          <w:sz w:val="24"/>
-          <w:szCs w:val="24"/>
-        </w:rPr>
-        <w:t xml:space="preserve">2025</w:t>
-      </w:r>
-      <w:r>
-        <w:rPr>
-          <w:rFonts w:ascii="Abel" w:hAnsi="Abel"/>
-          <w:sz w:val="24"/>
-          <w:szCs w:val="24"/>
-        </w:rPr>
-        <w:t xml:space="preserve"> é de </w:t>
-      </w:r>
-      <w:r>
-        <w:rPr>
-          <w:rFonts w:ascii="Abel" w:hAnsi="Abel"/>
-          <w:b/>
-          <w:bCs/>
-          <w:sz w:val="24"/>
-          <w:szCs w:val="24"/>
-        </w:rPr>
-        <w:t xml:space="preserve">R$ 39.000,00</w:t>
-      </w:r>
-      <w:r>
-        <w:rPr>
-          <w:rFonts w:ascii="Abel" w:hAnsi="Abel"/>
-          <w:sz w:val="24"/>
-          <w:szCs w:val="24"/>
-        </w:rPr>
-        <w:t xml:space="preserve"> </w:t>
-      </w:r>
-      <w:r>
-        <w:rPr>
-          <w:rFonts w:ascii="Abel" w:hAnsi="Abel"/>
-          <w:sz w:val="24"/>
-          <w:szCs w:val="24"/>
-        </w:rPr>
-        <w:t>Incluso no valor todos os custos referentes honorários de funcionários e prestadores de serviços, impostos fiscais devidos que deverão ser recolhidos pela JA Promoções e Eventos, arcando inclusive com as eventuais sanções legais oriundas do não cumprimento dessas obrigações.</w:t>
-      </w:r>
-    </w:p>
-    <w:p>
-      <w:pPr>
-        <w:rPr>
-          <w:rFonts w:ascii="Abel" w:hAnsi="Abel"/>
-          <w:sz w:val="24"/>
-          <w:szCs w:val="24"/>
-        </w:rPr>
-      </w:pPr>
-      <w:r>
-        <w:rPr>
-          <w:rFonts w:ascii="Abel" w:hAnsi="Abel"/>
-          <w:sz w:val="24"/>
-          <w:szCs w:val="24"/>
-        </w:rPr>
-        <w:tab/>
-      </w:r>
-    </w:p>
-    <w:p>
-      <w:pPr>
         <w:rPr>
           <w:rFonts w:ascii="Abel" w:hAnsi="Abel"/>
           <w:b/>
           <w:bCs/>
           <w:i/>
           <w:iCs/>
-          <w:sz w:val="24"/>
-          <w:szCs w:val="24"/>
-        </w:rPr>
-      </w:pPr>
-      <w:r>
+        </w:rPr>
+        <w:t>João S. Neto</w:t>
+      </w:r>
+    </w:p>
+    <w:p>
+      <w:pPr>
+        <w:spacing w:line="285" w:lineRule="atLeast"/>
+        <w:jc w:val="center"/>
         <w:rPr>
           <w:rFonts w:ascii="Abel" w:hAnsi="Abel"/>
           <w:b/>
@@ -1163,164 +1589,10 @@
           <w:sz w:val="24"/>
           <w:szCs w:val="24"/>
         </w:rPr>
-        <w:t xml:space="preserve">Forma de pagamento</w:t>
-      </w:r>
-    </w:p>
-    <w:p>
-      <w:pPr>
-        <w:pStyle w:val="PargrafodaLista"/>
-        <w:spacing w:line="285" w:lineRule="atLeast"/>
-        <w:ind w:left="1065"/>
-        <w:jc w:val="both"/>
-        <w:rPr>
-          <w:rFonts w:ascii="Abel" w:hAnsi="Abel"/>
-          <w:sz w:val="24"/>
-          <w:szCs w:val="24"/>
-        </w:rPr>
       </w:pPr>
       <w:r>
         <w:rPr>
           <w:rFonts w:ascii="Abel" w:hAnsi="Abel"/>
-          <w:sz w:val="24"/>
-          <w:szCs w:val="24"/>
-        </w:rPr>
-        <w:t xml:space="preserve"> </w:t>
-      </w:r>
-      <w:proofErr w:type="gramStart"/>
-      <w:r>
-        <w:rPr>
-          <w:rFonts w:ascii="Abel" w:hAnsi="Abel"/>
-          <w:sz w:val="24"/>
-          <w:szCs w:val="24"/>
-        </w:rPr>
-        <w:t xml:space="preserve"/>
-      </w:r>
-    </w:p>
-    <w:p>
-      <w:pPr>
-        <w:pStyle w:val="PargrafodaLista"/>
-        <w:spacing w:line="285" w:lineRule="atLeast"/>
-        <w:ind w:left="1065"/>
-        <w:jc w:val="both"/>
-        <w:rPr>
-          <w:rFonts w:ascii="Abel" w:hAnsi="Abel"/>
-          <w:sz w:val="24"/>
-          <w:szCs w:val="24"/>
-        </w:rPr>
-      </w:pPr>
-    </w:p>
-    <w:p>
-      <w:pPr>
-        <w:pStyle w:val="PargrafodaLista"/>
-        <w:spacing w:line="285" w:lineRule="atLeast"/>
-        <w:ind w:left="1065"/>
-        <w:jc w:val="center"/>
-        <w:rPr>
-          <w:rFonts w:ascii="Abel" w:hAnsi="Abel"/>
-        </w:rPr>
-      </w:pPr>
-      <w:r>
-        <w:rPr>
-          <w:rFonts w:ascii="Abel" w:hAnsi="Abel"/>
-        </w:rPr>
-        <w:t>*Prazos de pagamento sujeitos a alteração conforme necessidade e acordo.</w:t>
-      </w:r>
-      <w:r>
-        <w:rPr>
-          <w:rFonts w:ascii="Abel" w:hAnsi="Abel"/>
-        </w:rPr>
-        <w:br/>
-      </w:r>
-    </w:p>
-    <w:p>
-      <w:pPr>
-        <w:spacing w:line="285" w:lineRule="atLeast"/>
-        <w:jc w:val="both"/>
-        <w:rPr>
-          <w:rFonts w:ascii="Abel" w:hAnsi="Abel"/>
-          <w:sz w:val="24"/>
-          <w:szCs w:val="24"/>
-        </w:rPr>
-      </w:pPr>
-    </w:p>
-    <w:p>
-      <w:pPr>
-        <w:spacing w:line="285" w:lineRule="atLeast"/>
-        <w:jc w:val="center"/>
-        <w:rPr>
-          <w:rFonts w:ascii="Abel" w:hAnsi="Abel"/>
-          <w:sz w:val="24"/>
-          <w:szCs w:val="24"/>
-        </w:rPr>
-      </w:pPr>
-    </w:p>
-    <w:p>
-      <w:pPr>
-        <w:spacing w:line="285" w:lineRule="atLeast"/>
-        <w:jc w:val="center"/>
-        <w:rPr>
-          <w:b/>
-          <w:bCs/>
-          <w:i/>
-          <w:iCs/>
-        </w:rPr>
-      </w:pPr>
-      <w:r>
-        <w:rPr>
-          <w:b/>
-          <w:bCs/>
-          <w:i/>
-          <w:iCs/>
-        </w:rPr>
-        <w:t xml:space="preserve">São Paulo, </w:t>
-      </w:r>
-      <w:r>
-        <w:rPr>
-          <w:b/>
-          <w:bCs/>
-          <w:i/>
-          <w:iCs/>
-        </w:rPr>
-        <w:t xml:space="preserve">01/12/2025</w:t>
-      </w:r>
-    </w:p>
-    <w:p>
-      <w:pPr>
-        <w:spacing w:line="285" w:lineRule="atLeast"/>
-        <w:jc w:val="center"/>
-        <w:rPr>
-          <w:b/>
-          <w:bCs/>
-          <w:i/>
-          <w:iCs/>
-        </w:rPr>
-      </w:pPr>
-      <w:r>
-        <w:rPr>
-          <w:b/>
-          <w:bCs/>
-          <w:i/>
-          <w:iCs/>
-        </w:rPr>
-        <w:t>João S. Neto</w:t>
-      </w:r>
-    </w:p>
-    <w:p>
-      <w:pPr>
-        <w:spacing w:line="285" w:lineRule="atLeast"/>
-        <w:jc w:val="center"/>
-        <w:rPr>
-          <w:rFonts w:ascii="Abel" w:hAnsi="Abel"/>
-          <w:b/>
-          <w:bCs/>
-          <w:i/>
-          <w:iCs/>
-          <w:sz w:val="24"/>
-          <w:szCs w:val="24"/>
-        </w:rPr>
-      </w:pPr>
-      <w:r>
-        <w:rPr>
           <w:b/>
           <w:bCs/>
           <w:i/>
@@ -1778,9 +2050,9 @@
             </wp:inline>
           </w:drawing>
         </mc:Choice>
-        <mc:Fallback xmlns:oel="http://schemas.microsoft.com/office/2019/extlst" xmlns:w16du="http://schemas.microsoft.com/office/word/2023/wordml/word16du">
+        <mc:Fallback>
           <w:pict>
-            <v:group w14:anchorId="25E29B92" id="Gráfico 1" o:spid="_x0000_s1026" style="width:425.2pt;height:1.35pt;mso-position-horizontal-relative:char;mso-position-vertical-relative:line" coordsize="45021,172" o:gfxdata="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">
+            <v:group w14:anchorId="6166667D" id="Gráfico 1" o:spid="_x0000_s1026" style="width:425.2pt;height:1.35pt;mso-position-horizontal-relative:char;mso-position-vertical-relative:line" coordsize="45021,172" o:gfxdata="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">
               <v:shape id="Forma Livre: Forma 95161493" o:spid="_x0000_s1027" style="position:absolute;width:9004;height:172;visibility:visible;mso-wrap-style:square;v-text-anchor:middle" coordsize="900472,17257" o:gfxdata="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" path="m,l900473,r,17258l,17258,,xe" fillcolor="#e62d23" stroked="f" strokeweight="0">
                 <v:stroke joinstyle="miter"/>
                 <v:path arrowok="t" o:connecttype="custom" o:connectlocs="0,0;900473,0;900473,17258;0,17258" o:connectangles="0,0,0,0"/>

</xml_diff>